<commit_message>
Create defect report for testcase 87
</commit_message>
<xml_diff>
--- a/Defect Reports/Closed/Defect Report Test Case86.docx
+++ b/Defect Reports/Closed/Defect Report Test Case86.docx
@@ -70,17 +70,7 @@
           <w:sz w:val="32"/>
           <w:szCs w:val="32"/>
         </w:rPr>
-        <w:t>8</w:t>
-      </w:r>
-      <w:r>
-        <w:rPr>
-          <w:rFonts w:ascii="Calibri" w:eastAsia="Calibri" w:hAnsi="Calibri" w:cs="Calibri"/>
-          <w:b/>
-          <w:bCs/>
-          <w:sz w:val="32"/>
-          <w:szCs w:val="32"/>
-        </w:rPr>
-        <w:t>6</w:t>
+        <w:t>86</w:t>
       </w:r>
     </w:p>
     <w:p>
@@ -291,17 +281,7 @@
           <w:sz w:val="32"/>
           <w:szCs w:val="32"/>
         </w:rPr>
-        <w:t xml:space="preserve">After entering the course code = </w:t>
-      </w:r>
-      <w:r>
-        <w:rPr>
-          <w:rFonts w:ascii="Calibri" w:eastAsia="Calibri" w:hAnsi="Calibri" w:cs="Calibri"/>
-          <w:b/>
-          <w:bCs/>
-          <w:sz w:val="32"/>
-          <w:szCs w:val="32"/>
-        </w:rPr>
-        <w:t>“</w:t>
+        <w:t>After entering the course code = “</w:t>
       </w:r>
       <w:r>
         <w:rPr>
@@ -350,17 +330,17 @@
           <w:sz w:val="32"/>
           <w:szCs w:val="32"/>
         </w:rPr>
-        <w:t xml:space="preserve"> must be thrown but nothing was thrown, and the course code was stored normally. </w:t>
-      </w:r>
-      <w:r>
-        <w:rPr>
-          <w:rFonts w:ascii="Calibri" w:eastAsia="Calibri" w:hAnsi="Calibri" w:cs="Calibri"/>
-          <w:b/>
-          <w:bCs/>
-          <w:sz w:val="32"/>
-          <w:szCs w:val="32"/>
-        </w:rPr>
-        <w:t>If t</w:t>
+        <w:t xml:space="preserve"> must be thrown but nothing was thrown, and the course code was stored normally.</w:t>
+      </w:r>
+      <w:r>
+        <w:rPr>
+          <w:rFonts w:ascii="Calibri" w:eastAsia="Calibri" w:hAnsi="Calibri" w:cs="Calibri"/>
+          <w:b/>
+          <w:bCs/>
+          <w:sz w:val="32"/>
+          <w:szCs w:val="32"/>
+        </w:rPr>
+        <w:t xml:space="preserve"> T</w:t>
       </w:r>
       <w:r>
         <w:rPr>
@@ -380,17 +360,7 @@
           <w:sz w:val="32"/>
           <w:szCs w:val="32"/>
         </w:rPr>
-        <w:t xml:space="preserve"> </w:t>
-      </w:r>
-      <w:r>
-        <w:rPr>
-          <w:rFonts w:ascii="Calibri" w:eastAsia="Calibri" w:hAnsi="Calibri" w:cs="Calibri"/>
-          <w:b/>
-          <w:bCs/>
-          <w:sz w:val="32"/>
-          <w:szCs w:val="32"/>
-        </w:rPr>
-        <w:t xml:space="preserve">must not contain </w:t>
+        <w:t xml:space="preserve"> must not contain </w:t>
       </w:r>
       <w:r>
         <w:rPr>
@@ -2629,6 +2599,7 @@
   <w:style w:type="character" w:default="1" w:styleId="DefaultParagraphFont">
     <w:name w:val="Default Paragraph Font"/>
     <w:uiPriority w:val="1"/>
+    <w:semiHidden/>
     <w:unhideWhenUsed/>
   </w:style>
   <w:style w:type="table" w:default="1" w:styleId="TableNormal">

</xml_diff>